<commit_message>
fixed review for GQW
changed name of Leader
</commit_message>
<xml_diff>
--- a/docs_my/explanatory_note/review/review.docx
+++ b/docs_my/explanatory_note/review/review.docx
@@ -241,76 +241,78 @@
         <w:spacing w:after="0" w:line="240" w:lineRule="auto"/>
         <w:ind w:firstLine="709"/>
       </w:pPr>
+    </w:p>
+    <w:p>
+      <w:pPr>
+        <w:spacing w:after="0" w:line="240" w:lineRule="auto"/>
+        <w:ind w:firstLine="709"/>
+      </w:pPr>
+      <w:r>
+        <w:t>Руководитель</w:t>
+      </w:r>
+      <w:r>
+        <w:tab/>
+      </w:r>
+      <w:r>
+        <w:tab/>
+      </w:r>
+      <w:r>
+        <w:tab/>
+      </w:r>
+      <w:r>
+        <w:tab/>
+      </w:r>
+      <w:r>
+        <w:tab/>
+      </w:r>
+      <w:r>
+        <w:tab/>
+        <w:t>к.т.н., доцент каф. ЭВМ</w:t>
+      </w:r>
+    </w:p>
+    <w:p>
+      <w:pPr>
+        <w:spacing w:after="0" w:line="240" w:lineRule="auto"/>
+        <w:ind w:firstLine="709"/>
+      </w:pPr>
+      <w:r>
+        <w:t>14</w:t>
+      </w:r>
+      <w:r>
+        <w:t>.0</w:t>
+      </w:r>
+      <w:r>
+        <w:t>6</w:t>
+      </w:r>
+      <w:r>
+        <w:t>.2020</w:t>
+      </w:r>
+      <w:r>
+        <w:t xml:space="preserve"> г.</w:t>
+      </w:r>
+      <w:r>
+        <w:tab/>
+      </w:r>
+      <w:r>
+        <w:tab/>
+      </w:r>
+      <w:r>
+        <w:tab/>
+      </w:r>
+      <w:r>
+        <w:tab/>
+      </w:r>
+      <w:r>
+        <w:tab/>
+      </w:r>
+      <w:r>
+        <w:tab/>
+      </w:r>
+      <w:r>
+        <w:t>Чичикин В.А.</w:t>
+      </w:r>
       <w:bookmarkStart w:id="0" w:name="_GoBack"/>
       <w:bookmarkEnd w:id="0"/>
-    </w:p>
-    <w:p>
-      <w:pPr>
-        <w:spacing w:after="0" w:line="240" w:lineRule="auto"/>
-        <w:ind w:firstLine="709"/>
-      </w:pPr>
-      <w:r>
-        <w:t>Руководитель</w:t>
-      </w:r>
-      <w:r>
-        <w:tab/>
-      </w:r>
-      <w:r>
-        <w:tab/>
-      </w:r>
-      <w:r>
-        <w:tab/>
-      </w:r>
-      <w:r>
-        <w:tab/>
-      </w:r>
-      <w:r>
-        <w:tab/>
-      </w:r>
-      <w:r>
-        <w:tab/>
-        <w:t>к.т.н., доцент каф. ЭВМ</w:t>
-      </w:r>
-    </w:p>
-    <w:p>
-      <w:pPr>
-        <w:spacing w:after="0" w:line="240" w:lineRule="auto"/>
-        <w:ind w:firstLine="709"/>
-      </w:pPr>
-      <w:r>
-        <w:t>14</w:t>
-      </w:r>
-      <w:r>
-        <w:t>.0</w:t>
-      </w:r>
-      <w:r>
-        <w:t>6</w:t>
-      </w:r>
-      <w:r>
-        <w:t>.2020</w:t>
-      </w:r>
-      <w:r>
-        <w:t xml:space="preserve"> г.</w:t>
-      </w:r>
-      <w:r>
-        <w:tab/>
-      </w:r>
-      <w:r>
-        <w:tab/>
-      </w:r>
-      <w:r>
-        <w:tab/>
-      </w:r>
-      <w:r>
-        <w:tab/>
-      </w:r>
-      <w:r>
-        <w:tab/>
-      </w:r>
-      <w:r>
-        <w:tab/>
-        <w:t>Гринченко Н.Н.</w:t>
-      </w:r>
     </w:p>
     <w:sectPr>
       <w:pgSz w:w="11906" w:h="16838"/>

</xml_diff>